<commit_message>
Added quesstions that we could consider
</commit_message>
<xml_diff>
--- a/Infinite data description.docx
+++ b/Infinite data description.docx
@@ -1,6 +1,6 @@
 
 <file path=word/document.xml><?xml version="1.0" encoding="utf-8"?>
-<w:document xmlns:wpc="http://schemas.microsoft.com/office/word/2010/wordprocessingCanvas" xmlns:cx="http://schemas.microsoft.com/office/drawing/2014/chartex" xmlns:cx1="http://schemas.microsoft.com/office/drawing/2015/9/8/chartex" xmlns:cx2="http://schemas.microsoft.com/office/drawing/2015/10/21/chartex" xmlns:cx3="http://schemas.microsoft.com/office/drawing/2016/5/9/chartex" xmlns:cx4="http://schemas.microsoft.com/office/drawing/2016/5/10/chartex" xmlns:cx5="http://schemas.microsoft.com/office/drawing/2016/5/11/chartex" xmlns:cx6="http://schemas.microsoft.com/office/drawing/2016/5/12/chartex" xmlns:cx7="http://schemas.microsoft.com/office/drawing/2016/5/13/chartex" xmlns:cx8="http://schemas.microsoft.com/office/drawing/2016/5/14/chartex" xmlns:mc="http://schemas.openxmlformats.org/markup-compatibility/2006" xmlns:aink="http://schemas.microsoft.com/office/drawing/2016/ink" xmlns:am3d="http://schemas.microsoft.com/office/drawing/2017/model3d" xmlns:o="urn:schemas-microsoft-com:office:office" xmlns:r="http://schemas.openxmlformats.org/officeDocument/2006/relationships" xmlns:m="http://schemas.openxmlformats.org/officeDocument/2006/math" xmlns:v="urn:schemas-microsoft-com:vml" xmlns:wp14="http://schemas.microsoft.com/office/word/2010/wordprocessingDrawing" xmlns:wp="http://schemas.openxmlformats.org/drawingml/2006/wordprocessingDrawing" xmlns:w10="urn:schemas-microsoft-com:office:word" xmlns:w="http://schemas.openxmlformats.org/wordprocessingml/2006/main" xmlns:w14="http://schemas.microsoft.com/office/word/2010/wordml" xmlns:w15="http://schemas.microsoft.com/office/word/2012/wordml" xmlns:w16cid="http://schemas.microsoft.com/office/word/2016/wordml/cid" xmlns:w16se="http://schemas.microsoft.com/office/word/2015/wordml/symex" xmlns:wpg="http://schemas.microsoft.com/office/word/2010/wordprocessingGroup" xmlns:wpi="http://schemas.microsoft.com/office/word/2010/wordprocessingInk" xmlns:wne="http://schemas.microsoft.com/office/word/2006/wordml" xmlns:wps="http://schemas.microsoft.com/office/word/2010/wordprocessingShape" mc:Ignorable="w14 w15 w16se w16cid wp14">
+<w:document xmlns:wpc="http://schemas.microsoft.com/office/word/2010/wordprocessingCanvas" xmlns:mo="http://schemas.microsoft.com/office/mac/office/2008/main" xmlns:mc="http://schemas.openxmlformats.org/markup-compatibility/2006" xmlns:mv="urn:schemas-microsoft-com:mac:vml" xmlns:o="urn:schemas-microsoft-com:office:office" xmlns:r="http://schemas.openxmlformats.org/officeDocument/2006/relationships" xmlns:m="http://schemas.openxmlformats.org/officeDocument/2006/math" xmlns:v="urn:schemas-microsoft-com:vml" xmlns:wp14="http://schemas.microsoft.com/office/word/2010/wordprocessingDrawing" xmlns:wp="http://schemas.openxmlformats.org/drawingml/2006/wordprocessingDrawing" xmlns:w10="urn:schemas-microsoft-com:office:word" xmlns:w="http://schemas.openxmlformats.org/wordprocessingml/2006/main" xmlns:w14="http://schemas.microsoft.com/office/word/2010/wordml" xmlns:w15="http://schemas.microsoft.com/office/word/2012/wordml" xmlns:wpg="http://schemas.microsoft.com/office/word/2010/wordprocessingGroup" xmlns:wpi="http://schemas.microsoft.com/office/word/2010/wordprocessingInk" xmlns:wne="http://schemas.microsoft.com/office/word/2006/wordml" xmlns:wps="http://schemas.microsoft.com/office/word/2010/wordprocessingShape" mc:Ignorable="w14 w15 wp14">
   <w:body>
     <w:p>
       <w:pPr>
@@ -25,35 +25,7 @@
         <w:rPr>
           <w:b/>
         </w:rPr>
-        <w:t xml:space="preserve">Team Members: </w:t>
-      </w:r>
-      <w:proofErr w:type="spellStart"/>
-      <w:r>
-        <w:rPr>
-          <w:b/>
-        </w:rPr>
-        <w:t>Yijia</w:t>
-      </w:r>
-      <w:proofErr w:type="spellEnd"/>
-      <w:r>
-        <w:rPr>
-          <w:b/>
-        </w:rPr>
-        <w:t xml:space="preserve"> Pan, </w:t>
-      </w:r>
-      <w:proofErr w:type="spellStart"/>
-      <w:r>
-        <w:rPr>
-          <w:b/>
-        </w:rPr>
-        <w:t>Hongrui</w:t>
-      </w:r>
-      <w:proofErr w:type="spellEnd"/>
-      <w:r>
-        <w:rPr>
-          <w:b/>
-        </w:rPr>
-        <w:t xml:space="preserve"> Li, Kevan Vuong</w:t>
+        <w:t>Team Members: Yijia Pan, Hongrui Li, Kevan Vuong</w:t>
       </w:r>
     </w:p>
     <w:p>
@@ -71,31 +43,109 @@
     </w:p>
     <w:p>
       <w:r>
-        <w:t xml:space="preserve">With regards to cleaning the data, the data was pulled from </w:t>
-      </w:r>
-      <w:proofErr w:type="spellStart"/>
-      <w:r>
-        <w:t>data.vic</w:t>
-      </w:r>
-      <w:proofErr w:type="spellEnd"/>
-      <w:r>
-        <w:t xml:space="preserve">. The layout of the spreadsheet was not easily workable within R studio, and thus requires manipulation </w:t>
-      </w:r>
-      <w:proofErr w:type="gramStart"/>
-      <w:r>
-        <w:t>in order for</w:t>
-      </w:r>
-      <w:proofErr w:type="gramEnd"/>
-      <w:r>
-        <w:t xml:space="preserve"> it to be analysed within R. We have already begun cleaning the data, and </w:t>
-      </w:r>
-      <w:proofErr w:type="gramStart"/>
-      <w:r>
-        <w:t>as of the moment it</w:t>
-      </w:r>
-      <w:proofErr w:type="gramEnd"/>
-      <w:r>
-        <w:t xml:space="preserve"> is ready for analysis. We may require further cleaning and reorganising in order to address specific needs when completing further analysis later in the project.</w:t>
+        <w:t>With regards to cleaning the data, the data was pulled from data.vic. The layout of the spreadsheet was not easily workable within R studio, and thus requires manipulation in order for it to be analysed within R. We have already begun cleaning the data, and as of the moment it is ready for analysis. We may require further cleaning and reorganising in order to address specific needs when completing further analysis later in the project.</w:t>
+      </w:r>
+    </w:p>
+    <w:p/>
+    <w:p>
+      <w:r>
+        <w:t>Questions that cou</w:t>
+      </w:r>
+      <w:r>
+        <w:t>ld be considered throughout</w:t>
+      </w:r>
+      <w:r>
+        <w:t xml:space="preserve"> our analysis:</w:t>
+      </w:r>
+    </w:p>
+    <w:p>
+      <w:pPr>
+        <w:pStyle w:val="ListParagraph"/>
+        <w:numPr>
+          <w:ilvl w:val="0"/>
+          <w:numId w:val="1"/>
+        </w:numPr>
+      </w:pPr>
+      <w:r>
+        <w:t xml:space="preserve">What factors could affect the </w:t>
+      </w:r>
+      <w:r>
+        <w:rPr>
+          <w:rFonts w:hint="eastAsia"/>
+        </w:rPr>
+        <w:t>change</w:t>
+      </w:r>
+      <w:r>
+        <w:t xml:space="preserve"> of </w:t>
+      </w:r>
+      <w:r>
+        <w:t xml:space="preserve">count of the properties </w:t>
+      </w:r>
+      <w:r>
+        <w:t>leased in different LGA</w:t>
+      </w:r>
+      <w:r>
+        <w:t xml:space="preserve"> in different year. </w:t>
+      </w:r>
+    </w:p>
+    <w:p>
+      <w:pPr>
+        <w:pStyle w:val="ListParagraph"/>
+        <w:numPr>
+          <w:ilvl w:val="0"/>
+          <w:numId w:val="1"/>
+        </w:numPr>
+      </w:pPr>
+      <w:r>
+        <w:t>What could affect the price of properties leased in different suburb, in different year?</w:t>
+      </w:r>
+    </w:p>
+    <w:p>
+      <w:pPr>
+        <w:pStyle w:val="ListParagraph"/>
+        <w:numPr>
+          <w:ilvl w:val="0"/>
+          <w:numId w:val="1"/>
+        </w:numPr>
+      </w:pPr>
+      <w:r>
+        <w:t xml:space="preserve">Is there any trend of the </w:t>
+      </w:r>
+      <w:r>
+        <w:t xml:space="preserve">median </w:t>
+      </w:r>
+      <w:r>
+        <w:t xml:space="preserve">price and </w:t>
+      </w:r>
+      <w:r>
+        <w:t xml:space="preserve">median </w:t>
+      </w:r>
+      <w:r>
+        <w:t>count for properties leased in the area of the LGAs</w:t>
+      </w:r>
+      <w:r>
+        <w:t>, and what could be the reason?</w:t>
+      </w:r>
+    </w:p>
+    <w:p>
+      <w:pPr>
+        <w:pStyle w:val="ListParagraph"/>
+        <w:numPr>
+          <w:ilvl w:val="0"/>
+          <w:numId w:val="1"/>
+        </w:numPr>
+      </w:pPr>
+      <w:r>
+        <w:t xml:space="preserve">Prediction of the </w:t>
+      </w:r>
+      <w:r>
+        <w:t xml:space="preserve">median </w:t>
+      </w:r>
+      <w:r>
+        <w:t xml:space="preserve">price for leasing properties in Melbourne City and </w:t>
+      </w:r>
+      <w:r>
+        <w:t>Monash in 2019 and 2020.</w:t>
       </w:r>
       <w:bookmarkStart w:id="0" w:name="_GoBack"/>
       <w:bookmarkEnd w:id="0"/>
@@ -110,8 +160,105 @@
 </w:document>
 </file>
 
+<file path=word/numbering.xml><?xml version="1.0" encoding="utf-8"?>
+<w:numbering xmlns:wpc="http://schemas.microsoft.com/office/word/2010/wordprocessingCanvas" xmlns:mo="http://schemas.microsoft.com/office/mac/office/2008/main" xmlns:mc="http://schemas.openxmlformats.org/markup-compatibility/2006" xmlns:mv="urn:schemas-microsoft-com:mac:vml" xmlns:o="urn:schemas-microsoft-com:office:office" xmlns:r="http://schemas.openxmlformats.org/officeDocument/2006/relationships" xmlns:m="http://schemas.openxmlformats.org/officeDocument/2006/math" xmlns:v="urn:schemas-microsoft-com:vml" xmlns:wp14="http://schemas.microsoft.com/office/word/2010/wordprocessingDrawing" xmlns:wp="http://schemas.openxmlformats.org/drawingml/2006/wordprocessingDrawing" xmlns:w10="urn:schemas-microsoft-com:office:word" xmlns:w="http://schemas.openxmlformats.org/wordprocessingml/2006/main" xmlns:w14="http://schemas.microsoft.com/office/word/2010/wordml" xmlns:w15="http://schemas.microsoft.com/office/word/2012/wordml" xmlns:wpg="http://schemas.microsoft.com/office/word/2010/wordprocessingGroup" xmlns:wpi="http://schemas.microsoft.com/office/word/2010/wordprocessingInk" xmlns:wne="http://schemas.microsoft.com/office/word/2006/wordml" xmlns:wps="http://schemas.microsoft.com/office/word/2010/wordprocessingShape" mc:Ignorable="w14 w15 wp14">
+  <w:abstractNum w:abstractNumId="0">
+    <w:nsid w:val="7FED02A0"/>
+    <w:multiLevelType w:val="hybridMultilevel"/>
+    <w:tmpl w:val="7AD245F8"/>
+    <w:lvl w:ilvl="0" w:tplc="0809000F">
+      <w:start w:val="1"/>
+      <w:numFmt w:val="decimal"/>
+      <w:lvlText w:val="%1."/>
+      <w:lvlJc w:val="left"/>
+      <w:pPr>
+        <w:ind w:left="720" w:hanging="360"/>
+      </w:pPr>
+      <w:rPr>
+        <w:rFonts w:hint="default"/>
+      </w:rPr>
+    </w:lvl>
+    <w:lvl w:ilvl="1" w:tplc="08090019" w:tentative="1">
+      <w:start w:val="1"/>
+      <w:numFmt w:val="lowerLetter"/>
+      <w:lvlText w:val="%2."/>
+      <w:lvlJc w:val="left"/>
+      <w:pPr>
+        <w:ind w:left="1440" w:hanging="360"/>
+      </w:pPr>
+    </w:lvl>
+    <w:lvl w:ilvl="2" w:tplc="0809001B" w:tentative="1">
+      <w:start w:val="1"/>
+      <w:numFmt w:val="lowerRoman"/>
+      <w:lvlText w:val="%3."/>
+      <w:lvlJc w:val="right"/>
+      <w:pPr>
+        <w:ind w:left="2160" w:hanging="180"/>
+      </w:pPr>
+    </w:lvl>
+    <w:lvl w:ilvl="3" w:tplc="0809000F" w:tentative="1">
+      <w:start w:val="1"/>
+      <w:numFmt w:val="decimal"/>
+      <w:lvlText w:val="%4."/>
+      <w:lvlJc w:val="left"/>
+      <w:pPr>
+        <w:ind w:left="2880" w:hanging="360"/>
+      </w:pPr>
+    </w:lvl>
+    <w:lvl w:ilvl="4" w:tplc="08090019" w:tentative="1">
+      <w:start w:val="1"/>
+      <w:numFmt w:val="lowerLetter"/>
+      <w:lvlText w:val="%5."/>
+      <w:lvlJc w:val="left"/>
+      <w:pPr>
+        <w:ind w:left="3600" w:hanging="360"/>
+      </w:pPr>
+    </w:lvl>
+    <w:lvl w:ilvl="5" w:tplc="0809001B" w:tentative="1">
+      <w:start w:val="1"/>
+      <w:numFmt w:val="lowerRoman"/>
+      <w:lvlText w:val="%6."/>
+      <w:lvlJc w:val="right"/>
+      <w:pPr>
+        <w:ind w:left="4320" w:hanging="180"/>
+      </w:pPr>
+    </w:lvl>
+    <w:lvl w:ilvl="6" w:tplc="0809000F" w:tentative="1">
+      <w:start w:val="1"/>
+      <w:numFmt w:val="decimal"/>
+      <w:lvlText w:val="%7."/>
+      <w:lvlJc w:val="left"/>
+      <w:pPr>
+        <w:ind w:left="5040" w:hanging="360"/>
+      </w:pPr>
+    </w:lvl>
+    <w:lvl w:ilvl="7" w:tplc="08090019" w:tentative="1">
+      <w:start w:val="1"/>
+      <w:numFmt w:val="lowerLetter"/>
+      <w:lvlText w:val="%8."/>
+      <w:lvlJc w:val="left"/>
+      <w:pPr>
+        <w:ind w:left="5760" w:hanging="360"/>
+      </w:pPr>
+    </w:lvl>
+    <w:lvl w:ilvl="8" w:tplc="0809001B" w:tentative="1">
+      <w:start w:val="1"/>
+      <w:numFmt w:val="lowerRoman"/>
+      <w:lvlText w:val="%9."/>
+      <w:lvlJc w:val="right"/>
+      <w:pPr>
+        <w:ind w:left="6480" w:hanging="180"/>
+      </w:pPr>
+    </w:lvl>
+  </w:abstractNum>
+  <w:num w:numId="1">
+    <w:abstractNumId w:val="0"/>
+  </w:num>
+</w:numbering>
+</file>
+
 <file path=word/styles.xml><?xml version="1.0" encoding="utf-8"?>
-<w:styles xmlns:mc="http://schemas.openxmlformats.org/markup-compatibility/2006" xmlns:r="http://schemas.openxmlformats.org/officeDocument/2006/relationships" xmlns:w="http://schemas.openxmlformats.org/wordprocessingml/2006/main" xmlns:w14="http://schemas.microsoft.com/office/word/2010/wordml" xmlns:w15="http://schemas.microsoft.com/office/word/2012/wordml" xmlns:w16cid="http://schemas.microsoft.com/office/word/2016/wordml/cid" xmlns:w16se="http://schemas.microsoft.com/office/word/2015/wordml/symex" mc:Ignorable="w14 w15 w16se w16cid">
+<w:styles xmlns:mc="http://schemas.openxmlformats.org/markup-compatibility/2006" xmlns:r="http://schemas.openxmlformats.org/officeDocument/2006/relationships" xmlns:w="http://schemas.openxmlformats.org/wordprocessingml/2006/main" xmlns:w14="http://schemas.microsoft.com/office/word/2010/wordml" xmlns:w15="http://schemas.microsoft.com/office/word/2012/wordml" mc:Ignorable="w14 w15">
   <w:docDefaults>
     <w:rPrDefault>
       <w:rPr>
@@ -127,7 +274,7 @@
       </w:pPr>
     </w:pPrDefault>
   </w:docDefaults>
-  <w:latentStyles w:defLockedState="0" w:defUIPriority="99" w:defSemiHidden="0" w:defUnhideWhenUsed="0" w:defQFormat="0" w:count="375">
+  <w:latentStyles w:defLockedState="0" w:defUIPriority="99" w:defSemiHidden="0" w:defUnhideWhenUsed="0" w:defQFormat="0" w:count="382">
     <w:lsdException w:name="Normal" w:uiPriority="0" w:qFormat="1"/>
     <w:lsdException w:name="heading 1" w:uiPriority="9" w:qFormat="1"/>
     <w:lsdException w:name="heading 2" w:semiHidden="1" w:uiPriority="9" w:unhideWhenUsed="1" w:qFormat="1"/>
@@ -501,8 +648,6 @@
     <w:lsdException w:name="List Table 7 Colorful Accent 6" w:uiPriority="52"/>
     <w:lsdException w:name="Mention" w:semiHidden="1" w:unhideWhenUsed="1"/>
     <w:lsdException w:name="Smart Hyperlink" w:semiHidden="1" w:unhideWhenUsed="1"/>
-    <w:lsdException w:name="Hashtag" w:semiHidden="1" w:unhideWhenUsed="1"/>
-    <w:lsdException w:name="Unresolved Mention" w:semiHidden="1" w:unhideWhenUsed="1"/>
   </w:latentStyles>
   <w:style w:type="paragraph" w:default="1" w:styleId="Normal">
     <w:name w:val="Normal"/>
@@ -534,6 +679,17 @@
     <w:uiPriority w:val="99"/>
     <w:semiHidden/>
     <w:unhideWhenUsed/>
+  </w:style>
+  <w:style w:type="paragraph" w:styleId="ListParagraph">
+    <w:name w:val="List Paragraph"/>
+    <w:basedOn w:val="Normal"/>
+    <w:uiPriority w:val="34"/>
+    <w:qFormat/>
+    <w:rsid w:val="000B466F"/>
+    <w:pPr>
+      <w:ind w:left="720"/>
+      <w:contextualSpacing/>
+    </w:pPr>
   </w:style>
 </w:styles>
 </file>

</xml_diff>

<commit_message>
created flexdashboard "webview.rmd" and updated infinite data description
</commit_message>
<xml_diff>
--- a/Infinite data description.docx
+++ b/Infinite data description.docx
@@ -1,6 +1,6 @@
 
 <file path=word/document.xml><?xml version="1.0" encoding="utf-8"?>
-<w:document xmlns:wpc="http://schemas.microsoft.com/office/word/2010/wordprocessingCanvas" xmlns:mo="http://schemas.microsoft.com/office/mac/office/2008/main" xmlns:mc="http://schemas.openxmlformats.org/markup-compatibility/2006" xmlns:mv="urn:schemas-microsoft-com:mac:vml" xmlns:o="urn:schemas-microsoft-com:office:office" xmlns:r="http://schemas.openxmlformats.org/officeDocument/2006/relationships" xmlns:m="http://schemas.openxmlformats.org/officeDocument/2006/math" xmlns:v="urn:schemas-microsoft-com:vml" xmlns:wp14="http://schemas.microsoft.com/office/word/2010/wordprocessingDrawing" xmlns:wp="http://schemas.openxmlformats.org/drawingml/2006/wordprocessingDrawing" xmlns:w10="urn:schemas-microsoft-com:office:word" xmlns:w="http://schemas.openxmlformats.org/wordprocessingml/2006/main" xmlns:w14="http://schemas.microsoft.com/office/word/2010/wordml" xmlns:w15="http://schemas.microsoft.com/office/word/2012/wordml" xmlns:wpg="http://schemas.microsoft.com/office/word/2010/wordprocessingGroup" xmlns:wpi="http://schemas.microsoft.com/office/word/2010/wordprocessingInk" xmlns:wne="http://schemas.microsoft.com/office/word/2006/wordml" xmlns:wps="http://schemas.microsoft.com/office/word/2010/wordprocessingShape" mc:Ignorable="w14 w15 wp14">
+<w:document xmlns:wpc="http://schemas.microsoft.com/office/word/2010/wordprocessingCanvas" xmlns:cx="http://schemas.microsoft.com/office/drawing/2014/chartex" xmlns:cx1="http://schemas.microsoft.com/office/drawing/2015/9/8/chartex" xmlns:cx2="http://schemas.microsoft.com/office/drawing/2015/10/21/chartex" xmlns:cx3="http://schemas.microsoft.com/office/drawing/2016/5/9/chartex" xmlns:cx4="http://schemas.microsoft.com/office/drawing/2016/5/10/chartex" xmlns:cx5="http://schemas.microsoft.com/office/drawing/2016/5/11/chartex" xmlns:cx6="http://schemas.microsoft.com/office/drawing/2016/5/12/chartex" xmlns:cx7="http://schemas.microsoft.com/office/drawing/2016/5/13/chartex" xmlns:cx8="http://schemas.microsoft.com/office/drawing/2016/5/14/chartex" xmlns:mc="http://schemas.openxmlformats.org/markup-compatibility/2006" xmlns:aink="http://schemas.microsoft.com/office/drawing/2016/ink" xmlns:am3d="http://schemas.microsoft.com/office/drawing/2017/model3d" xmlns:o="urn:schemas-microsoft-com:office:office" xmlns:r="http://schemas.openxmlformats.org/officeDocument/2006/relationships" xmlns:m="http://schemas.openxmlformats.org/officeDocument/2006/math" xmlns:v="urn:schemas-microsoft-com:vml" xmlns:wp14="http://schemas.microsoft.com/office/word/2010/wordprocessingDrawing" xmlns:wp="http://schemas.openxmlformats.org/drawingml/2006/wordprocessingDrawing" xmlns:w10="urn:schemas-microsoft-com:office:word" xmlns:w="http://schemas.openxmlformats.org/wordprocessingml/2006/main" xmlns:w14="http://schemas.microsoft.com/office/word/2010/wordml" xmlns:w15="http://schemas.microsoft.com/office/word/2012/wordml" xmlns:w16cid="http://schemas.microsoft.com/office/word/2016/wordml/cid" xmlns:w16se="http://schemas.microsoft.com/office/word/2015/wordml/symex" xmlns:wpg="http://schemas.microsoft.com/office/word/2010/wordprocessingGroup" xmlns:wpi="http://schemas.microsoft.com/office/word/2010/wordprocessingInk" xmlns:wne="http://schemas.microsoft.com/office/word/2006/wordml" xmlns:wps="http://schemas.microsoft.com/office/word/2010/wordprocessingShape" mc:Ignorable="w14 w15 w16se w16cid wp14">
   <w:body>
     <w:p>
       <w:pPr>
@@ -25,7 +25,35 @@
         <w:rPr>
           <w:b/>
         </w:rPr>
-        <w:t>Team Members: Yijia Pan, Hongrui Li, Kevan Vuong</w:t>
+        <w:t xml:space="preserve">Team Members: </w:t>
+      </w:r>
+      <w:proofErr w:type="spellStart"/>
+      <w:r>
+        <w:rPr>
+          <w:b/>
+        </w:rPr>
+        <w:t>Yijia</w:t>
+      </w:r>
+      <w:proofErr w:type="spellEnd"/>
+      <w:r>
+        <w:rPr>
+          <w:b/>
+        </w:rPr>
+        <w:t xml:space="preserve"> Pan, </w:t>
+      </w:r>
+      <w:proofErr w:type="spellStart"/>
+      <w:r>
+        <w:rPr>
+          <w:b/>
+        </w:rPr>
+        <w:t>Hongrui</w:t>
+      </w:r>
+      <w:proofErr w:type="spellEnd"/>
+      <w:r>
+        <w:rPr>
+          <w:b/>
+        </w:rPr>
+        <w:t xml:space="preserve"> Li, Kevan Vuong</w:t>
       </w:r>
     </w:p>
     <w:p>
@@ -43,7 +71,39 @@
     </w:p>
     <w:p>
       <w:r>
-        <w:t>With regards to cleaning the data, the data was pulled from data.vic. The layout of the spreadsheet was not easily workable within R studio, and thus requires manipulation in order for it to be analysed within R. We have already begun cleaning the data, and as of the moment it is ready for analysis. We may require further cleaning and reorganising in order to address specific needs when completing further analysis later in the project.</w:t>
+        <w:t xml:space="preserve">With regards to cleaning the data, the data was pulled from </w:t>
+      </w:r>
+      <w:proofErr w:type="spellStart"/>
+      <w:r>
+        <w:t>data.vic</w:t>
+      </w:r>
+      <w:proofErr w:type="spellEnd"/>
+      <w:r>
+        <w:t xml:space="preserve">. The layout of the spreadsheet was not easily workable within R studio, and thus requires manipulation </w:t>
+      </w:r>
+      <w:proofErr w:type="gramStart"/>
+      <w:r>
+        <w:t>in order for</w:t>
+      </w:r>
+      <w:proofErr w:type="gramEnd"/>
+      <w:r>
+        <w:t xml:space="preserve"> it to be analysed within R. We have already begun cleaning the data, and </w:t>
+      </w:r>
+      <w:proofErr w:type="gramStart"/>
+      <w:r>
+        <w:t>as of the moment it</w:t>
+      </w:r>
+      <w:proofErr w:type="gramEnd"/>
+      <w:r>
+        <w:t xml:space="preserve"> is ready for analysis. We may require further cleaning and reorganising </w:t>
+      </w:r>
+      <w:proofErr w:type="gramStart"/>
+      <w:r>
+        <w:t>in order to</w:t>
+      </w:r>
+      <w:proofErr w:type="gramEnd"/>
+      <w:r>
+        <w:t xml:space="preserve"> address specific needs when completing further analysis later in the project.</w:t>
       </w:r>
     </w:p>
     <w:p/>
@@ -121,7 +181,15 @@
         <w:t xml:space="preserve">median </w:t>
       </w:r>
       <w:r>
-        <w:t>count for properties leased in the area of the LGAs</w:t>
+        <w:t xml:space="preserve">count for properties leased </w:t>
+      </w:r>
+      <w:proofErr w:type="gramStart"/>
+      <w:r>
+        <w:t>in the area of</w:t>
+      </w:r>
+      <w:proofErr w:type="gramEnd"/>
+      <w:r>
+        <w:t xml:space="preserve"> the LGAs</w:t>
       </w:r>
       <w:r>
         <w:t>, and what could be the reason?</w:t>
@@ -146,6 +214,52 @@
       </w:r>
       <w:r>
         <w:t>Monash in 2019 and 2020.</w:t>
+      </w:r>
+    </w:p>
+    <w:p/>
+    <w:p>
+      <w:pPr>
+        <w:pStyle w:val="ListParagraph"/>
+        <w:numPr>
+          <w:ilvl w:val="0"/>
+          <w:numId w:val="2"/>
+        </w:numPr>
+      </w:pPr>
+      <w:r>
+        <w:t>What factors affect and influence the number of properties rented in each LGA per year?</w:t>
+      </w:r>
+    </w:p>
+    <w:p>
+      <w:pPr>
+        <w:pStyle w:val="ListParagraph"/>
+        <w:numPr>
+          <w:ilvl w:val="0"/>
+          <w:numId w:val="2"/>
+        </w:numPr>
+      </w:pPr>
+      <w:r>
+        <w:t xml:space="preserve">What </w:t>
+      </w:r>
+      <w:r>
+        <w:t xml:space="preserve">population </w:t>
+      </w:r>
+      <w:r>
+        <w:t>factors affect and influence the cost of rent in each LGA per year?</w:t>
+      </w:r>
+    </w:p>
+    <w:p>
+      <w:pPr>
+        <w:pStyle w:val="ListParagraph"/>
+        <w:numPr>
+          <w:ilvl w:val="0"/>
+          <w:numId w:val="2"/>
+        </w:numPr>
+      </w:pPr>
+      <w:r>
+        <w:t>Do extrinsic factors</w:t>
+      </w:r>
+      <w:r>
+        <w:t xml:space="preserve"> have a significant impact on the cost of rent in LGAs?</w:t>
       </w:r>
       <w:bookmarkStart w:id="0" w:name="_GoBack"/>
       <w:bookmarkEnd w:id="0"/>
@@ -161,8 +275,97 @@
 </file>
 
 <file path=word/numbering.xml><?xml version="1.0" encoding="utf-8"?>
-<w:numbering xmlns:wpc="http://schemas.microsoft.com/office/word/2010/wordprocessingCanvas" xmlns:mo="http://schemas.microsoft.com/office/mac/office/2008/main" xmlns:mc="http://schemas.openxmlformats.org/markup-compatibility/2006" xmlns:mv="urn:schemas-microsoft-com:mac:vml" xmlns:o="urn:schemas-microsoft-com:office:office" xmlns:r="http://schemas.openxmlformats.org/officeDocument/2006/relationships" xmlns:m="http://schemas.openxmlformats.org/officeDocument/2006/math" xmlns:v="urn:schemas-microsoft-com:vml" xmlns:wp14="http://schemas.microsoft.com/office/word/2010/wordprocessingDrawing" xmlns:wp="http://schemas.openxmlformats.org/drawingml/2006/wordprocessingDrawing" xmlns:w10="urn:schemas-microsoft-com:office:word" xmlns:w="http://schemas.openxmlformats.org/wordprocessingml/2006/main" xmlns:w14="http://schemas.microsoft.com/office/word/2010/wordml" xmlns:w15="http://schemas.microsoft.com/office/word/2012/wordml" xmlns:wpg="http://schemas.microsoft.com/office/word/2010/wordprocessingGroup" xmlns:wpi="http://schemas.microsoft.com/office/word/2010/wordprocessingInk" xmlns:wne="http://schemas.microsoft.com/office/word/2006/wordml" xmlns:wps="http://schemas.microsoft.com/office/word/2010/wordprocessingShape" mc:Ignorable="w14 w15 wp14">
-  <w:abstractNum w:abstractNumId="0">
+<w:numbering xmlns:wpc="http://schemas.microsoft.com/office/word/2010/wordprocessingCanvas" xmlns:cx="http://schemas.microsoft.com/office/drawing/2014/chartex" xmlns:cx1="http://schemas.microsoft.com/office/drawing/2015/9/8/chartex" xmlns:cx2="http://schemas.microsoft.com/office/drawing/2015/10/21/chartex" xmlns:cx3="http://schemas.microsoft.com/office/drawing/2016/5/9/chartex" xmlns:cx4="http://schemas.microsoft.com/office/drawing/2016/5/10/chartex" xmlns:cx5="http://schemas.microsoft.com/office/drawing/2016/5/11/chartex" xmlns:cx6="http://schemas.microsoft.com/office/drawing/2016/5/12/chartex" xmlns:cx7="http://schemas.microsoft.com/office/drawing/2016/5/13/chartex" xmlns:cx8="http://schemas.microsoft.com/office/drawing/2016/5/14/chartex" xmlns:mc="http://schemas.openxmlformats.org/markup-compatibility/2006" xmlns:aink="http://schemas.microsoft.com/office/drawing/2016/ink" xmlns:am3d="http://schemas.microsoft.com/office/drawing/2017/model3d" xmlns:o="urn:schemas-microsoft-com:office:office" xmlns:r="http://schemas.openxmlformats.org/officeDocument/2006/relationships" xmlns:m="http://schemas.openxmlformats.org/officeDocument/2006/math" xmlns:v="urn:schemas-microsoft-com:vml" xmlns:wp14="http://schemas.microsoft.com/office/word/2010/wordprocessingDrawing" xmlns:wp="http://schemas.openxmlformats.org/drawingml/2006/wordprocessingDrawing" xmlns:w10="urn:schemas-microsoft-com:office:word" xmlns:w="http://schemas.openxmlformats.org/wordprocessingml/2006/main" xmlns:w14="http://schemas.microsoft.com/office/word/2010/wordml" xmlns:w15="http://schemas.microsoft.com/office/word/2012/wordml" xmlns:w16cid="http://schemas.microsoft.com/office/word/2016/wordml/cid" xmlns:w16se="http://schemas.microsoft.com/office/word/2015/wordml/symex" xmlns:wpg="http://schemas.microsoft.com/office/word/2010/wordprocessingGroup" xmlns:wpi="http://schemas.microsoft.com/office/word/2010/wordprocessingInk" xmlns:wne="http://schemas.microsoft.com/office/word/2006/wordml" xmlns:wps="http://schemas.microsoft.com/office/word/2010/wordprocessingShape" mc:Ignorable="w14 w15 w16se w16cid wp14">
+  <w:abstractNum w:abstractNumId="0" w15:restartNumberingAfterBreak="0">
+    <w:nsid w:val="185A5744"/>
+    <w:multiLevelType w:val="hybridMultilevel"/>
+    <w:tmpl w:val="03A66D76"/>
+    <w:lvl w:ilvl="0" w:tplc="0C09000F">
+      <w:start w:val="1"/>
+      <w:numFmt w:val="decimal"/>
+      <w:lvlText w:val="%1."/>
+      <w:lvlJc w:val="left"/>
+      <w:pPr>
+        <w:ind w:left="720" w:hanging="360"/>
+      </w:pPr>
+      <w:rPr>
+        <w:rFonts w:hint="default"/>
+      </w:rPr>
+    </w:lvl>
+    <w:lvl w:ilvl="1" w:tplc="0C090019">
+      <w:start w:val="1"/>
+      <w:numFmt w:val="lowerLetter"/>
+      <w:lvlText w:val="%2."/>
+      <w:lvlJc w:val="left"/>
+      <w:pPr>
+        <w:ind w:left="1440" w:hanging="360"/>
+      </w:pPr>
+    </w:lvl>
+    <w:lvl w:ilvl="2" w:tplc="0C09001B" w:tentative="1">
+      <w:start w:val="1"/>
+      <w:numFmt w:val="lowerRoman"/>
+      <w:lvlText w:val="%3."/>
+      <w:lvlJc w:val="right"/>
+      <w:pPr>
+        <w:ind w:left="2160" w:hanging="180"/>
+      </w:pPr>
+    </w:lvl>
+    <w:lvl w:ilvl="3" w:tplc="0C09000F" w:tentative="1">
+      <w:start w:val="1"/>
+      <w:numFmt w:val="decimal"/>
+      <w:lvlText w:val="%4."/>
+      <w:lvlJc w:val="left"/>
+      <w:pPr>
+        <w:ind w:left="2880" w:hanging="360"/>
+      </w:pPr>
+    </w:lvl>
+    <w:lvl w:ilvl="4" w:tplc="0C090019" w:tentative="1">
+      <w:start w:val="1"/>
+      <w:numFmt w:val="lowerLetter"/>
+      <w:lvlText w:val="%5."/>
+      <w:lvlJc w:val="left"/>
+      <w:pPr>
+        <w:ind w:left="3600" w:hanging="360"/>
+      </w:pPr>
+    </w:lvl>
+    <w:lvl w:ilvl="5" w:tplc="0C09001B" w:tentative="1">
+      <w:start w:val="1"/>
+      <w:numFmt w:val="lowerRoman"/>
+      <w:lvlText w:val="%6."/>
+      <w:lvlJc w:val="right"/>
+      <w:pPr>
+        <w:ind w:left="4320" w:hanging="180"/>
+      </w:pPr>
+    </w:lvl>
+    <w:lvl w:ilvl="6" w:tplc="0C09000F" w:tentative="1">
+      <w:start w:val="1"/>
+      <w:numFmt w:val="decimal"/>
+      <w:lvlText w:val="%7."/>
+      <w:lvlJc w:val="left"/>
+      <w:pPr>
+        <w:ind w:left="5040" w:hanging="360"/>
+      </w:pPr>
+    </w:lvl>
+    <w:lvl w:ilvl="7" w:tplc="0C090019" w:tentative="1">
+      <w:start w:val="1"/>
+      <w:numFmt w:val="lowerLetter"/>
+      <w:lvlText w:val="%8."/>
+      <w:lvlJc w:val="left"/>
+      <w:pPr>
+        <w:ind w:left="5760" w:hanging="360"/>
+      </w:pPr>
+    </w:lvl>
+    <w:lvl w:ilvl="8" w:tplc="0C09001B" w:tentative="1">
+      <w:start w:val="1"/>
+      <w:numFmt w:val="lowerRoman"/>
+      <w:lvlText w:val="%9."/>
+      <w:lvlJc w:val="right"/>
+      <w:pPr>
+        <w:ind w:left="6480" w:hanging="180"/>
+      </w:pPr>
+    </w:lvl>
+  </w:abstractNum>
+  <w:abstractNum w:abstractNumId="1" w15:restartNumberingAfterBreak="0">
     <w:nsid w:val="7FED02A0"/>
     <w:multiLevelType w:val="hybridMultilevel"/>
     <w:tmpl w:val="7AD245F8"/>
@@ -252,13 +455,16 @@
     </w:lvl>
   </w:abstractNum>
   <w:num w:numId="1">
+    <w:abstractNumId w:val="1"/>
+  </w:num>
+  <w:num w:numId="2">
     <w:abstractNumId w:val="0"/>
   </w:num>
 </w:numbering>
 </file>
 
 <file path=word/styles.xml><?xml version="1.0" encoding="utf-8"?>
-<w:styles xmlns:mc="http://schemas.openxmlformats.org/markup-compatibility/2006" xmlns:r="http://schemas.openxmlformats.org/officeDocument/2006/relationships" xmlns:w="http://schemas.openxmlformats.org/wordprocessingml/2006/main" xmlns:w14="http://schemas.microsoft.com/office/word/2010/wordml" xmlns:w15="http://schemas.microsoft.com/office/word/2012/wordml" mc:Ignorable="w14 w15">
+<w:styles xmlns:mc="http://schemas.openxmlformats.org/markup-compatibility/2006" xmlns:r="http://schemas.openxmlformats.org/officeDocument/2006/relationships" xmlns:w="http://schemas.openxmlformats.org/wordprocessingml/2006/main" xmlns:w14="http://schemas.microsoft.com/office/word/2010/wordml" xmlns:w15="http://schemas.microsoft.com/office/word/2012/wordml" xmlns:w16cid="http://schemas.microsoft.com/office/word/2016/wordml/cid" xmlns:w16se="http://schemas.microsoft.com/office/word/2015/wordml/symex" mc:Ignorable="w14 w15 w16se w16cid">
   <w:docDefaults>
     <w:rPrDefault>
       <w:rPr>
@@ -274,7 +480,7 @@
       </w:pPr>
     </w:pPrDefault>
   </w:docDefaults>
-  <w:latentStyles w:defLockedState="0" w:defUIPriority="99" w:defSemiHidden="0" w:defUnhideWhenUsed="0" w:defQFormat="0" w:count="382">
+  <w:latentStyles w:defLockedState="0" w:defUIPriority="99" w:defSemiHidden="0" w:defUnhideWhenUsed="0" w:defQFormat="0" w:count="375">
     <w:lsdException w:name="Normal" w:uiPriority="0" w:qFormat="1"/>
     <w:lsdException w:name="heading 1" w:uiPriority="9" w:qFormat="1"/>
     <w:lsdException w:name="heading 2" w:semiHidden="1" w:uiPriority="9" w:unhideWhenUsed="1" w:qFormat="1"/>

</xml_diff>

<commit_message>
did some work working with the abslga dataset
</commit_message>
<xml_diff>
--- a/Infinite data description.docx
+++ b/Infinite data description.docx
@@ -260,6 +260,50 @@
       </w:r>
       <w:r>
         <w:t xml:space="preserve"> have a significant impact on the cost of rent in LGAs?</w:t>
+      </w:r>
+    </w:p>
+    <w:p/>
+    <w:p>
+      <w:pPr>
+        <w:rPr>
+          <w:b/>
+        </w:rPr>
+      </w:pPr>
+      <w:r>
+        <w:rPr>
+          <w:b/>
+        </w:rPr>
+        <w:t>Storyboard</w:t>
+      </w:r>
+    </w:p>
+    <w:p>
+      <w:r>
+        <w:t>Motivation behind the analysis</w:t>
+      </w:r>
+    </w:p>
+    <w:p>
+      <w:r>
+        <w:t>Introduction to the main data set</w:t>
+      </w:r>
+    </w:p>
+    <w:p>
+      <w:r>
+        <w:t>Question 1</w:t>
+      </w:r>
+    </w:p>
+    <w:p>
+      <w:r>
+        <w:t>Question 2</w:t>
+      </w:r>
+    </w:p>
+    <w:p>
+      <w:r>
+        <w:t>Question 3</w:t>
+      </w:r>
+    </w:p>
+    <w:p>
+      <w:r>
+        <w:t>Conclusions and comparisons</w:t>
       </w:r>
       <w:bookmarkStart w:id="0" w:name="_GoBack"/>
       <w:bookmarkEnd w:id="0"/>

</xml_diff>